<commit_message>
Freeze quase feito, falta apenas o freeze_period
</commit_message>
<xml_diff>
--- a/PADIBook_Relatorio.docx
+++ b/PADIBook_Relatorio.docx
@@ -3,9 +3,442 @@
 <w:document xmlns:ve="http://schemas.openxmlformats.org/markup-compatibility/2006" xmlns:o="urn:schemas-microsoft-com:office:office" xmlns:r="http://schemas.openxmlformats.org/officeDocument/2006/relationships" xmlns:m="http://schemas.openxmlformats.org/officeDocument/2006/math" xmlns:v="urn:schemas-microsoft-com:vml" xmlns:wp="http://schemas.openxmlformats.org/drawingml/2006/wordprocessingDrawing" xmlns:w10="urn:schemas-microsoft-com:office:word" xmlns:w="http://schemas.openxmlformats.org/wordprocessingml/2006/main" xmlns:wne="http://schemas.microsoft.com/office/word/2006/wordml">
   <w:body>
     <w:p>
+      <w:pPr>
+        <w:jc w:val="center"/>
+        <w:rPr>
+          <w:rFonts w:ascii="Times New Roman" w:hAnsi="Times New Roman" w:cs="Times New Roman"/>
+          <w:sz w:val="36"/>
+          <w:szCs w:val="36"/>
+        </w:rPr>
+      </w:pPr>
       <w:r>
-        <w:t>Aqui vamos escrever sobre poemas que estão relacionados com a cadeira de PADI</w:t>
+        <w:rPr>
+          <w:rFonts w:ascii="Times New Roman" w:hAnsi="Times New Roman" w:cs="Times New Roman"/>
+          <w:sz w:val="36"/>
+          <w:szCs w:val="36"/>
+        </w:rPr>
+        <w:t>Instituto Superior Técnico</w:t>
       </w:r>
+      <w:r>
+        <w:rPr>
+          <w:rFonts w:ascii="Times New Roman" w:hAnsi="Times New Roman" w:cs="Times New Roman"/>
+          <w:sz w:val="36"/>
+          <w:szCs w:val="36"/>
+        </w:rPr>
+        <w:br/>
+      </w:r>
+      <w:r>
+        <w:rPr>
+          <w:rFonts w:ascii="Times New Roman" w:hAnsi="Times New Roman" w:cs="Times New Roman"/>
+        </w:rPr>
+        <w:t>MEIC-T</w:t>
+      </w:r>
+    </w:p>
+    <w:p>
+      <w:pPr>
+        <w:jc w:val="center"/>
+        <w:rPr>
+          <w:rFonts w:ascii="Times New Roman" w:hAnsi="Times New Roman" w:cs="Times New Roman"/>
+          <w:sz w:val="36"/>
+          <w:szCs w:val="36"/>
+        </w:rPr>
+      </w:pPr>
+    </w:p>
+    <w:p>
+      <w:pPr>
+        <w:jc w:val="center"/>
+        <w:rPr>
+          <w:rFonts w:ascii="Times New Roman" w:hAnsi="Times New Roman" w:cs="Times New Roman"/>
+          <w:sz w:val="36"/>
+          <w:szCs w:val="36"/>
+        </w:rPr>
+      </w:pPr>
+    </w:p>
+    <w:p>
+      <w:pPr>
+        <w:jc w:val="center"/>
+        <w:rPr>
+          <w:rFonts w:ascii="Times New Roman" w:hAnsi="Times New Roman" w:cs="Times New Roman"/>
+          <w:sz w:val="36"/>
+          <w:szCs w:val="36"/>
+        </w:rPr>
+      </w:pPr>
+    </w:p>
+    <w:p>
+      <w:pPr>
+        <w:jc w:val="center"/>
+        <w:rPr>
+          <w:rFonts w:ascii="Times New Roman" w:hAnsi="Times New Roman" w:cs="Times New Roman"/>
+          <w:sz w:val="36"/>
+          <w:szCs w:val="36"/>
+        </w:rPr>
+      </w:pPr>
+    </w:p>
+    <w:p>
+      <w:pPr>
+        <w:jc w:val="center"/>
+        <w:rPr>
+          <w:rFonts w:ascii="Times New Roman" w:hAnsi="Times New Roman" w:cs="Times New Roman"/>
+          <w:sz w:val="36"/>
+          <w:szCs w:val="36"/>
+        </w:rPr>
+      </w:pPr>
+      <w:r>
+        <w:rPr>
+          <w:rFonts w:ascii="Times New Roman" w:hAnsi="Times New Roman" w:cs="Times New Roman"/>
+          <w:sz w:val="36"/>
+          <w:szCs w:val="36"/>
+        </w:rPr>
+        <w:t>Plataformas para Aplicações Distribuídas na Internet</w:t>
+      </w:r>
+    </w:p>
+    <w:p>
+      <w:pPr>
+        <w:jc w:val="center"/>
+        <w:rPr>
+          <w:rFonts w:ascii="Times New Roman" w:hAnsi="Times New Roman" w:cs="Times New Roman"/>
+          <w:sz w:val="36"/>
+          <w:szCs w:val="36"/>
+        </w:rPr>
+      </w:pPr>
+      <w:r>
+        <w:rPr>
+          <w:rFonts w:ascii="Times New Roman" w:hAnsi="Times New Roman" w:cs="Times New Roman"/>
+          <w:sz w:val="36"/>
+          <w:szCs w:val="36"/>
+        </w:rPr>
+        <w:t>2009/2010</w:t>
+      </w:r>
+    </w:p>
+    <w:p>
+      <w:pPr>
+        <w:jc w:val="center"/>
+        <w:rPr>
+          <w:rFonts w:ascii="Times New Roman" w:hAnsi="Times New Roman" w:cs="Times New Roman"/>
+          <w:sz w:val="36"/>
+          <w:szCs w:val="36"/>
+        </w:rPr>
+      </w:pPr>
+    </w:p>
+    <w:p>
+      <w:pPr>
+        <w:jc w:val="center"/>
+        <w:rPr>
+          <w:rFonts w:ascii="Times New Roman" w:hAnsi="Times New Roman" w:cs="Times New Roman"/>
+          <w:sz w:val="36"/>
+          <w:szCs w:val="36"/>
+        </w:rPr>
+      </w:pPr>
+    </w:p>
+    <w:p>
+      <w:pPr>
+        <w:jc w:val="center"/>
+        <w:rPr>
+          <w:rFonts w:ascii="Times New Roman" w:hAnsi="Times New Roman" w:cs="Times New Roman"/>
+          <w:sz w:val="36"/>
+          <w:szCs w:val="36"/>
+        </w:rPr>
+      </w:pPr>
+      <w:proofErr w:type="spellStart"/>
+      <w:r>
+        <w:rPr>
+          <w:rFonts w:ascii="Times New Roman" w:hAnsi="Times New Roman" w:cs="Times New Roman"/>
+          <w:sz w:val="36"/>
+          <w:szCs w:val="36"/>
+        </w:rPr>
+        <w:t>PADIBook</w:t>
+      </w:r>
+      <w:proofErr w:type="spellEnd"/>
+    </w:p>
+    <w:p>
+      <w:pPr>
+        <w:jc w:val="center"/>
+        <w:rPr>
+          <w:rFonts w:ascii="Times New Roman" w:hAnsi="Times New Roman" w:cs="Times New Roman"/>
+          <w:sz w:val="36"/>
+          <w:szCs w:val="36"/>
+        </w:rPr>
+      </w:pPr>
+    </w:p>
+    <w:p>
+      <w:pPr>
+        <w:jc w:val="center"/>
+        <w:rPr>
+          <w:rFonts w:ascii="Times New Roman" w:hAnsi="Times New Roman" w:cs="Times New Roman"/>
+          <w:sz w:val="36"/>
+          <w:szCs w:val="36"/>
+        </w:rPr>
+      </w:pPr>
+    </w:p>
+    <w:p>
+      <w:pPr>
+        <w:jc w:val="center"/>
+        <w:rPr>
+          <w:rFonts w:ascii="Times New Roman" w:hAnsi="Times New Roman" w:cs="Times New Roman"/>
+          <w:sz w:val="36"/>
+          <w:szCs w:val="36"/>
+        </w:rPr>
+      </w:pPr>
+    </w:p>
+    <w:tbl>
+      <w:tblPr>
+        <w:tblStyle w:val="Tabelacomgrelha"/>
+        <w:tblW w:w="0" w:type="auto"/>
+        <w:tblBorders>
+          <w:top w:val="none" w:sz="0" w:space="0" w:color="auto"/>
+          <w:left w:val="none" w:sz="0" w:space="0" w:color="auto"/>
+          <w:bottom w:val="none" w:sz="0" w:space="0" w:color="auto"/>
+          <w:right w:val="none" w:sz="0" w:space="0" w:color="auto"/>
+          <w:insideH w:val="none" w:sz="0" w:space="0" w:color="auto"/>
+          <w:insideV w:val="none" w:sz="0" w:space="0" w:color="auto"/>
+        </w:tblBorders>
+        <w:tblLook w:val="04A0"/>
+      </w:tblPr>
+      <w:tblGrid>
+        <w:gridCol w:w="3936"/>
+        <w:gridCol w:w="4708"/>
+      </w:tblGrid>
+      <w:tr>
+        <w:tc>
+          <w:tcPr>
+            <w:tcW w:w="3936" w:type="dxa"/>
+          </w:tcPr>
+          <w:p>
+            <w:pPr>
+              <w:jc w:val="right"/>
+              <w:rPr>
+                <w:rFonts w:ascii="Times New Roman" w:hAnsi="Times New Roman" w:cs="Times New Roman"/>
+                <w:sz w:val="36"/>
+                <w:szCs w:val="36"/>
+              </w:rPr>
+            </w:pPr>
+            <w:r>
+              <w:rPr>
+                <w:rFonts w:ascii="Times New Roman" w:hAnsi="Times New Roman" w:cs="Times New Roman"/>
+                <w:sz w:val="36"/>
+                <w:szCs w:val="36"/>
+              </w:rPr>
+              <w:t>55920</w:t>
+            </w:r>
+          </w:p>
+        </w:tc>
+        <w:tc>
+          <w:tcPr>
+            <w:tcW w:w="4708" w:type="dxa"/>
+          </w:tcPr>
+          <w:p>
+            <w:pPr>
+              <w:rPr>
+                <w:rFonts w:ascii="Times New Roman" w:hAnsi="Times New Roman" w:cs="Times New Roman"/>
+                <w:sz w:val="36"/>
+                <w:szCs w:val="36"/>
+              </w:rPr>
+            </w:pPr>
+            <w:r>
+              <w:rPr>
+                <w:rFonts w:ascii="Times New Roman" w:hAnsi="Times New Roman" w:cs="Times New Roman"/>
+                <w:sz w:val="36"/>
+                <w:szCs w:val="36"/>
+              </w:rPr>
+              <w:t>Nuno Antunes</w:t>
+            </w:r>
+          </w:p>
+        </w:tc>
+      </w:tr>
+      <w:tr>
+        <w:tc>
+          <w:tcPr>
+            <w:tcW w:w="3936" w:type="dxa"/>
+          </w:tcPr>
+          <w:p>
+            <w:pPr>
+              <w:jc w:val="right"/>
+              <w:rPr>
+                <w:rFonts w:ascii="Times New Roman" w:hAnsi="Times New Roman" w:cs="Times New Roman"/>
+                <w:sz w:val="36"/>
+                <w:szCs w:val="36"/>
+              </w:rPr>
+            </w:pPr>
+            <w:r>
+              <w:rPr>
+                <w:rFonts w:ascii="Times New Roman" w:hAnsi="Times New Roman" w:cs="Times New Roman"/>
+                <w:sz w:val="36"/>
+                <w:szCs w:val="36"/>
+              </w:rPr>
+              <w:t>56885</w:t>
+            </w:r>
+          </w:p>
+        </w:tc>
+        <w:tc>
+          <w:tcPr>
+            <w:tcW w:w="4708" w:type="dxa"/>
+          </w:tcPr>
+          <w:p>
+            <w:pPr>
+              <w:rPr>
+                <w:rFonts w:ascii="Times New Roman" w:hAnsi="Times New Roman" w:cs="Times New Roman"/>
+                <w:sz w:val="36"/>
+                <w:szCs w:val="36"/>
+              </w:rPr>
+            </w:pPr>
+            <w:r>
+              <w:rPr>
+                <w:rFonts w:ascii="Times New Roman" w:hAnsi="Times New Roman" w:cs="Times New Roman"/>
+                <w:sz w:val="36"/>
+                <w:szCs w:val="36"/>
+              </w:rPr>
+              <w:t>Paulo Paiva</w:t>
+            </w:r>
+          </w:p>
+        </w:tc>
+      </w:tr>
+      <w:tr>
+        <w:tc>
+          <w:tcPr>
+            <w:tcW w:w="3936" w:type="dxa"/>
+          </w:tcPr>
+          <w:p>
+            <w:pPr>
+              <w:jc w:val="right"/>
+              <w:rPr>
+                <w:rFonts w:ascii="Times New Roman" w:hAnsi="Times New Roman" w:cs="Times New Roman"/>
+                <w:sz w:val="36"/>
+                <w:szCs w:val="36"/>
+              </w:rPr>
+            </w:pPr>
+            <w:r>
+              <w:rPr>
+                <w:rFonts w:ascii="Times New Roman" w:hAnsi="Times New Roman" w:cs="Times New Roman"/>
+                <w:sz w:val="36"/>
+                <w:szCs w:val="36"/>
+              </w:rPr>
+              <w:t>57361</w:t>
+            </w:r>
+          </w:p>
+        </w:tc>
+        <w:tc>
+          <w:tcPr>
+            <w:tcW w:w="4708" w:type="dxa"/>
+          </w:tcPr>
+          <w:p>
+            <w:pPr>
+              <w:rPr>
+                <w:rFonts w:ascii="Times New Roman" w:hAnsi="Times New Roman" w:cs="Times New Roman"/>
+                <w:sz w:val="36"/>
+                <w:szCs w:val="36"/>
+              </w:rPr>
+            </w:pPr>
+            <w:r>
+              <w:rPr>
+                <w:rFonts w:ascii="Times New Roman" w:hAnsi="Times New Roman" w:cs="Times New Roman"/>
+                <w:sz w:val="36"/>
+                <w:szCs w:val="36"/>
+              </w:rPr>
+              <w:t>David Possidónio</w:t>
+            </w:r>
+          </w:p>
+        </w:tc>
+      </w:tr>
+    </w:tbl>
+    <w:p>
+      <w:pPr>
+        <w:jc w:val="center"/>
+        <w:rPr>
+          <w:rFonts w:ascii="Times New Roman" w:hAnsi="Times New Roman" w:cs="Times New Roman"/>
+          <w:sz w:val="36"/>
+          <w:szCs w:val="36"/>
+        </w:rPr>
+      </w:pPr>
+    </w:p>
+    <w:p>
+      <w:pPr>
+        <w:jc w:val="center"/>
+        <w:rPr>
+          <w:rFonts w:ascii="Times New Roman" w:hAnsi="Times New Roman" w:cs="Times New Roman"/>
+          <w:sz w:val="36"/>
+          <w:szCs w:val="36"/>
+        </w:rPr>
+      </w:pPr>
+    </w:p>
+    <w:p>
+      <w:pPr>
+        <w:jc w:val="center"/>
+        <w:rPr>
+          <w:rFonts w:ascii="Times New Roman" w:hAnsi="Times New Roman" w:cs="Times New Roman"/>
+          <w:sz w:val="36"/>
+          <w:szCs w:val="36"/>
+        </w:rPr>
+      </w:pPr>
+    </w:p>
+    <w:p>
+      <w:pPr>
+        <w:jc w:val="center"/>
+        <w:rPr>
+          <w:rFonts w:ascii="Times New Roman" w:hAnsi="Times New Roman" w:cs="Times New Roman"/>
+          <w:sz w:val="36"/>
+          <w:szCs w:val="36"/>
+        </w:rPr>
+      </w:pPr>
+    </w:p>
+    <w:p>
+      <w:pPr>
+        <w:jc w:val="center"/>
+        <w:rPr>
+          <w:rFonts w:ascii="Times New Roman" w:hAnsi="Times New Roman" w:cs="Times New Roman"/>
+          <w:sz w:val="36"/>
+          <w:szCs w:val="36"/>
+        </w:rPr>
+      </w:pPr>
+    </w:p>
+    <w:p>
+      <w:pPr>
+        <w:jc w:val="center"/>
+        <w:rPr>
+          <w:rFonts w:ascii="Times New Roman" w:hAnsi="Times New Roman" w:cs="Times New Roman"/>
+          <w:sz w:val="36"/>
+          <w:szCs w:val="36"/>
+        </w:rPr>
+      </w:pPr>
+    </w:p>
+    <w:p>
+      <w:pPr>
+        <w:jc w:val="center"/>
+        <w:rPr>
+          <w:rFonts w:ascii="Times New Roman" w:hAnsi="Times New Roman" w:cs="Times New Roman"/>
+          <w:sz w:val="36"/>
+          <w:szCs w:val="36"/>
+        </w:rPr>
+      </w:pPr>
+    </w:p>
+    <w:p>
+      <w:pPr>
+        <w:jc w:val="center"/>
+        <w:rPr>
+          <w:rFonts w:ascii="Times New Roman" w:hAnsi="Times New Roman" w:cs="Times New Roman"/>
+          <w:sz w:val="36"/>
+          <w:szCs w:val="36"/>
+        </w:rPr>
+      </w:pPr>
+    </w:p>
+    <w:p>
+      <w:pPr>
+        <w:jc w:val="center"/>
+        <w:rPr>
+          <w:rFonts w:ascii="Times New Roman" w:hAnsi="Times New Roman" w:cs="Times New Roman"/>
+          <w:sz w:val="36"/>
+          <w:szCs w:val="36"/>
+        </w:rPr>
+      </w:pPr>
+    </w:p>
+    <w:p>
+      <w:pPr>
+        <w:jc w:val="center"/>
+        <w:rPr>
+          <w:rFonts w:ascii="Times New Roman" w:hAnsi="Times New Roman" w:cs="Times New Roman"/>
+          <w:sz w:val="36"/>
+          <w:szCs w:val="36"/>
+        </w:rPr>
+      </w:pPr>
     </w:p>
     <w:sectPr>
       <w:pgSz w:w="11906" w:h="16838"/>
@@ -178,13 +611,13 @@
     <w:qFormat/>
     <w:rsid w:val="00522015"/>
   </w:style>
-  <w:style w:type="character" w:default="1" w:styleId="DefaultParagraphFont">
+  <w:style w:type="character" w:default="1" w:styleId="Tipodeletrapredefinidodopargrafo">
     <w:name w:val="Default Paragraph Font"/>
     <w:uiPriority w:val="1"/>
     <w:semiHidden/>
     <w:unhideWhenUsed/>
   </w:style>
-  <w:style w:type="table" w:default="1" w:styleId="TableNormal">
+  <w:style w:type="table" w:default="1" w:styleId="Tabelanormal">
     <w:name w:val="Normal Table"/>
     <w:uiPriority w:val="99"/>
     <w:semiHidden/>
@@ -200,11 +633,37 @@
       </w:tblCellMar>
     </w:tblPr>
   </w:style>
-  <w:style w:type="numbering" w:default="1" w:styleId="NoList">
+  <w:style w:type="numbering" w:default="1" w:styleId="Semlista">
     <w:name w:val="No List"/>
     <w:uiPriority w:val="99"/>
     <w:semiHidden/>
     <w:unhideWhenUsed/>
+  </w:style>
+  <w:style w:type="table" w:styleId="Tabelacomgrelha">
+    <w:name w:val="Table Grid"/>
+    <w:basedOn w:val="Tabelanormal"/>
+    <w:uiPriority w:val="59"/>
+    <w:rsid w:val="000835DB"/>
+    <w:pPr>
+      <w:spacing w:after="0" w:line="240" w:lineRule="auto"/>
+    </w:pPr>
+    <w:tblPr>
+      <w:tblInd w:w="0" w:type="dxa"/>
+      <w:tblBorders>
+        <w:top w:val="single" w:sz="4" w:space="0" w:color="000000" w:themeColor="text1"/>
+        <w:left w:val="single" w:sz="4" w:space="0" w:color="000000" w:themeColor="text1"/>
+        <w:bottom w:val="single" w:sz="4" w:space="0" w:color="000000" w:themeColor="text1"/>
+        <w:right w:val="single" w:sz="4" w:space="0" w:color="000000" w:themeColor="text1"/>
+        <w:insideH w:val="single" w:sz="4" w:space="0" w:color="000000" w:themeColor="text1"/>
+        <w:insideV w:val="single" w:sz="4" w:space="0" w:color="000000" w:themeColor="text1"/>
+      </w:tblBorders>
+      <w:tblCellMar>
+        <w:top w:w="0" w:type="dxa"/>
+        <w:left w:w="108" w:type="dxa"/>
+        <w:bottom w:w="0" w:type="dxa"/>
+        <w:right w:w="108" w:type="dxa"/>
+      </w:tblCellMar>
+    </w:tblPr>
   </w:style>
 </w:styles>
 </file>

</xml_diff>